<commit_message>
updating Word document with image
</commit_message>
<xml_diff>
--- a/manuscript/chapter4.docx
+++ b/manuscript/chapter4.docx
@@ -518,10 +518,10 @@
           <w:noProof/>
         </w:rPr>
         <w:drawing>
-          <wp:inline distT="0" distB="0" distL="0" distR="0" wp14:anchorId="3819B7A1" wp14:editId="6CE7E864">
+          <wp:inline distT="0" distB="0" distL="0" distR="0" wp14:anchorId="3819B7A1" wp14:editId="098D9E87">
             <wp:extent cx="3810000" cy="4813300"/>
             <wp:effectExtent l="0" t="0" r="0" b="0"/>
-            <wp:docPr id="1" name="Picture 1" descr="This is a typewriter. People used to use these to write their books!"/>
+            <wp:docPr id="1" name="Picture 1"/>
             <wp:cNvGraphicFramePr>
               <a:graphicFrameLocks xmlns:a="http://schemas.openxmlformats.org/drawingml/2006/main" noChangeAspect="1"/>
             </wp:cNvGraphicFramePr>
@@ -529,7 +529,7 @@
               <a:graphicData uri="http://schemas.openxmlformats.org/drawingml/2006/picture">
                 <pic:pic xmlns:pic="http://schemas.openxmlformats.org/drawingml/2006/picture">
                   <pic:nvPicPr>
-                    <pic:cNvPr id="1" name="Picture 1" descr="This is a typewriter. People used to use these to write their books!"/>
+                    <pic:cNvPr id="1" name="Picture 1"/>
                     <pic:cNvPicPr/>
                   </pic:nvPicPr>
                   <pic:blipFill>
@@ -563,36 +563,23 @@
     <w:p/>
     <w:p>
       <w:r>
-        <w:t>Images you add in Word will be centered on the page in your book.</w:t>
-      </w:r>
-    </w:p>
-    <w:p/>
-    <w:p>
+        <w:t>Images you add in Word will be centered on the page in your book</w:t>
+      </w:r>
+      <w:r>
+        <w:t xml:space="preserve"> automatically, even if you do not center them in Word</w:t>
+      </w:r>
+      <w:r>
+        <w:t>.</w:t>
+      </w:r>
+    </w:p>
+    <w:p/>
+    <w:p>
+      <w:pPr>
+        <w:pStyle w:val="Heading2"/>
+      </w:pPr>
       <w:r>
         <w:lastRenderedPageBreak/>
-        <w:t xml:space="preserve">To add a caption to an image, right-click on the image and select "Edit Alt Text...". The "Alt Text" that you add there will be used by </w:t>
-      </w:r>
-      <w:proofErr w:type="spellStart"/>
-      <w:r>
-        <w:t>Leanpub's</w:t>
-      </w:r>
-      <w:proofErr w:type="spellEnd"/>
-      <w:r>
-        <w:t xml:space="preserve"> book generators to create a caption for your image.</w:t>
-      </w:r>
-    </w:p>
-    <w:p/>
-    <w:p>
-      <w:pPr>
-        <w:pStyle w:val="Heading2"/>
-      </w:pPr>
-      <w:proofErr w:type="spellStart"/>
-      <w:r>
-        <w:t>H</w:t>
-      </w:r>
-      <w:proofErr w:type="spellEnd"/>
-      <w:r>
-        <w:t xml:space="preserve">ow </w:t>
+        <w:t xml:space="preserve">How </w:t>
       </w:r>
       <w:proofErr w:type="spellStart"/>
       <w:r>

</xml_diff>

<commit_message>
adding new chapter4.docx file
</commit_message>
<xml_diff>
--- a/manuscript/chapter4.docx
+++ b/manuscript/chapter4.docx
@@ -87,6 +87,78 @@
     </w:p>
     <w:p/>
     <w:p>
+      <w:r>
+        <w:t xml:space="preserve">You can write words that are </w:t>
+      </w:r>
+      <w:r>
+        <w:rPr>
+          <w:i/>
+          <w:iCs/>
+        </w:rPr>
+        <w:t>in italics</w:t>
+      </w:r>
+      <w:r>
+        <w:rPr>
+          <w:i/>
+          <w:iCs/>
+        </w:rPr>
+        <w:t>,</w:t>
+      </w:r>
+      <w:r>
+        <w:t xml:space="preserve"> </w:t>
+      </w:r>
+      <w:r>
+        <w:rPr>
+          <w:b/>
+          <w:bCs/>
+        </w:rPr>
+        <w:t>in bold</w:t>
+      </w:r>
+      <w:r>
+        <w:t xml:space="preserve">, and that are </w:t>
+      </w:r>
+      <w:r>
+        <w:rPr>
+          <w:b/>
+          <w:bCs/>
+          <w:i/>
+          <w:iCs/>
+        </w:rPr>
+        <w:t>in b</w:t>
+      </w:r>
+      <w:r>
+        <w:rPr>
+          <w:b/>
+          <w:bCs/>
+          <w:i/>
+          <w:iCs/>
+        </w:rPr>
+        <w:t>old and italic</w:t>
+      </w:r>
+      <w:r>
+        <w:rPr>
+          <w:b/>
+          <w:bCs/>
+          <w:i/>
+          <w:iCs/>
+        </w:rPr>
+        <w:t>s</w:t>
+      </w:r>
+      <w:r>
+        <w:t xml:space="preserve">. You can also write words </w:t>
+      </w:r>
+      <w:r>
+        <w:rPr>
+          <w:strike/>
+        </w:rPr>
+        <w:t>in strikethrough</w:t>
+      </w:r>
+      <w:r>
+        <w:t>.</w:t>
+      </w:r>
+    </w:p>
+    <w:p/>
+    <w:p>
       <w:pPr>
         <w:rPr>
           <w:b/>
@@ -96,7 +168,7 @@
         <w:rPr>
           <w:i/>
         </w:rPr>
-        <w:t>You can write words and sentences in italics.</w:t>
+        <w:t>You can write whole sentences in italics.</w:t>
       </w:r>
     </w:p>
     <w:p>
@@ -111,7 +183,7 @@
         <w:rPr>
           <w:b/>
         </w:rPr>
-        <w:t>You can write words and sentences in bold.</w:t>
+        <w:t>You can write whole sentences in bold.</w:t>
       </w:r>
     </w:p>
     <w:p/>
@@ -121,14 +193,42 @@
           <w:b/>
           <w:i/>
         </w:rPr>
-        <w:t>You can write words and sentences that are</w:t>
+        <w:t>You can write whole sentences that are</w:t>
       </w:r>
       <w:r>
         <w:rPr>
           <w:b/>
           <w:i/>
         </w:rPr>
-        <w:t xml:space="preserve"> bold and italicized.</w:t>
+        <w:t xml:space="preserve"> </w:t>
+      </w:r>
+      <w:r>
+        <w:rPr>
+          <w:b/>
+          <w:i/>
+        </w:rPr>
+        <w:t xml:space="preserve">in </w:t>
+      </w:r>
+      <w:r>
+        <w:rPr>
+          <w:b/>
+          <w:i/>
+        </w:rPr>
+        <w:t>bold and italic</w:t>
+      </w:r>
+      <w:r>
+        <w:rPr>
+          <w:b/>
+          <w:i/>
+        </w:rPr>
+        <w:t>s</w:t>
+      </w:r>
+      <w:r>
+        <w:rPr>
+          <w:b/>
+          <w:i/>
+        </w:rPr>
+        <w:t>.</w:t>
       </w:r>
     </w:p>
     <w:p/>
@@ -137,7 +237,7 @@
         <w:rPr>
           <w:strike/>
         </w:rPr>
-        <w:t>You can write sentences using strikethrough</w:t>
+        <w:t>You can write whole sentences using strikethrough</w:t>
       </w:r>
       <w:r>
         <w:rPr>
@@ -169,37 +269,29 @@
         </w:rPr>
         <w:footnoteReference w:id="1"/>
       </w:r>
+      <w:r>
+        <w:t xml:space="preserve"> </w:t>
+      </w:r>
+      <w:r>
+        <w:t>All footnotes in the EPUB and MOBI ebook files will appear at the end of the chapter.</w:t>
+      </w:r>
     </w:p>
     <w:p/>
     <w:p>
+      <w:r>
+        <w:t xml:space="preserve">You can include </w:t>
+      </w:r>
       <w:hyperlink r:id="rId8" w:history="1">
         <w:r>
           <w:rPr>
             <w:rStyle w:val="Hyperlink"/>
           </w:rPr>
-          <w:t xml:space="preserve">You can </w:t>
-        </w:r>
-        <w:proofErr w:type="spellStart"/>
-        <w:r>
-          <w:rPr>
-            <w:rStyle w:val="Hyperlink"/>
-          </w:rPr>
-          <w:t>inlcude</w:t>
-        </w:r>
-        <w:proofErr w:type="spellEnd"/>
-        <w:r>
-          <w:rPr>
-            <w:rStyle w:val="Hyperlink"/>
-          </w:rPr>
-          <w:t xml:space="preserve"> web links in your book, like in this example</w:t>
-        </w:r>
-        <w:r>
-          <w:rPr>
-            <w:rStyle w:val="Hyperlink"/>
-          </w:rPr>
-          <w:t>.</w:t>
+          <w:t>web hyperlinks</w:t>
         </w:r>
       </w:hyperlink>
+      <w:r>
+        <w:t xml:space="preserve"> in your book, like in this example.</w:t>
+      </w:r>
     </w:p>
     <w:p/>
     <w:p>

</xml_diff>

<commit_message>
no markua style links in word
</commit_message>
<xml_diff>
--- a/manuscript/chapter4.docx
+++ b/manuscript/chapter4.docx
@@ -270,10 +270,7 @@
         <w:footnoteReference w:id="1"/>
       </w:r>
       <w:r>
-        <w:t xml:space="preserve"> </w:t>
-      </w:r>
-      <w:r>
-        <w:t>All footnotes in the EPUB and MOBI ebook files will appear at the end of the chapter.</w:t>
+        <w:t xml:space="preserve"> All footnotes in the EPUB and MOBI ebook files will appear at the end of the chapter.</w:t>
       </w:r>
     </w:p>
     <w:p/>
@@ -409,87 +406,47 @@
         <w:pStyle w:val="Heading2"/>
       </w:pPr>
       <w:r>
-        <w:t xml:space="preserve">How </w:t>
-      </w:r>
-      <w:proofErr w:type="spellStart"/>
-      <w:r>
-        <w:t>Book.txt</w:t>
-      </w:r>
-      <w:proofErr w:type="spellEnd"/>
-      <w:r>
-        <w:t xml:space="preserve"> Works</w:t>
-      </w:r>
-    </w:p>
-    <w:p/>
-    <w:p>
-      <w:r>
-        <w:t>If you look in your book's "manuscript" folder, you will see there is a file called "</w:t>
-      </w:r>
-      <w:proofErr w:type="spellStart"/>
-      <w:r>
-        <w:t>Book.txt</w:t>
-      </w:r>
-      <w:proofErr w:type="spellEnd"/>
-      <w:r>
-        <w:t>".</w:t>
-      </w:r>
-    </w:p>
-    <w:p/>
-    <w:p>
-      <w:r>
-        <w:t>The "</w:t>
-      </w:r>
-      <w:proofErr w:type="spellStart"/>
-      <w:r>
-        <w:t>Book.txt</w:t>
-      </w:r>
-      <w:proofErr w:type="spellEnd"/>
-      <w:r>
-        <w:t>" file is what our book generators use to decide what other files to include in your book. It is a list of the files in your "manuscript" folder that you decide you want to include in your book.</w:t>
-      </w:r>
-    </w:p>
-    <w:p/>
-    <w:p>
-      <w:r>
-        <w:t>If you open the "</w:t>
-      </w:r>
-      <w:proofErr w:type="spellStart"/>
-      <w:r>
-        <w:t>Book.txt</w:t>
-      </w:r>
-      <w:proofErr w:type="spellEnd"/>
-      <w:r>
-        <w:t>" file now, you will see the following list:</w:t>
-      </w:r>
-    </w:p>
-    <w:p/>
-    <w:p>
-      <w:proofErr w:type="spellStart"/>
+        <w:t>How Book.txt Works</w:t>
+      </w:r>
+    </w:p>
+    <w:p/>
+    <w:p>
+      <w:r>
+        <w:t>If you look in your book's "manuscript" folder, you will see there is a file called "Book.txt".</w:t>
+      </w:r>
+    </w:p>
+    <w:p/>
+    <w:p>
+      <w:r>
+        <w:t>The "Book.txt" file is what our book generators use to decide what other files to include in your book. It is a list of the files in your "manuscript" folder that you decide you want to include in your book.</w:t>
+      </w:r>
+    </w:p>
+    <w:p/>
+    <w:p>
+      <w:r>
+        <w:t>If you open the "Book.txt" file now, you will see the following list:</w:t>
+      </w:r>
+    </w:p>
+    <w:p/>
+    <w:p>
       <w:r>
         <w:t>chapter1.txt</w:t>
       </w:r>
-      <w:proofErr w:type="spellEnd"/>
-    </w:p>
-    <w:p>
-      <w:proofErr w:type="spellStart"/>
+    </w:p>
+    <w:p>
       <w:r>
         <w:t>chapter2.txt</w:t>
       </w:r>
-      <w:proofErr w:type="spellEnd"/>
-    </w:p>
-    <w:p>
-      <w:proofErr w:type="spellStart"/>
+    </w:p>
+    <w:p>
       <w:r>
         <w:t>chapter3.docx</w:t>
       </w:r>
-      <w:proofErr w:type="spellEnd"/>
-    </w:p>
-    <w:p>
-      <w:proofErr w:type="spellStart"/>
+    </w:p>
+    <w:p>
       <w:r>
         <w:t>chapter4.docx</w:t>
       </w:r>
-      <w:proofErr w:type="spellEnd"/>
     </w:p>
     <w:p/>
     <w:p>
@@ -500,31 +457,19 @@
         <w:t>Word</w:t>
       </w:r>
       <w:r>
-        <w:t>, you should delete the following lines in the "</w:t>
-      </w:r>
-      <w:proofErr w:type="spellStart"/>
-      <w:r>
-        <w:t>Book.txt</w:t>
-      </w:r>
-      <w:proofErr w:type="spellEnd"/>
-      <w:r>
-        <w:t>" file, and save the change:</w:t>
-      </w:r>
-    </w:p>
-    <w:p/>
-    <w:p>
-      <w:proofErr w:type="spellStart"/>
+        <w:t>, you should delete the following lines in the "Book.txt" file, and save the change:</w:t>
+      </w:r>
+    </w:p>
+    <w:p/>
+    <w:p>
       <w:r>
         <w:t>chapter1.txt</w:t>
       </w:r>
-      <w:proofErr w:type="spellEnd"/>
-    </w:p>
-    <w:p>
-      <w:proofErr w:type="spellStart"/>
+    </w:p>
+    <w:p>
       <w:r>
         <w:t>chapter2.txt</w:t>
       </w:r>
-      <w:proofErr w:type="spellEnd"/>
     </w:p>
     <w:p/>
     <w:p>
@@ -535,68 +480,24 @@
     <w:p/>
     <w:p>
       <w:r>
-        <w:t>Now, the only two lines listed in the "</w:t>
-      </w:r>
-      <w:proofErr w:type="spellStart"/>
-      <w:r>
-        <w:t>Book.txt</w:t>
-      </w:r>
-      <w:proofErr w:type="spellEnd"/>
-      <w:r>
-        <w:t>" file will be:</w:t>
-      </w:r>
-    </w:p>
-    <w:p/>
-    <w:p>
-      <w:proofErr w:type="spellStart"/>
+        <w:t>Now, the only two lines listed in the "Book.txt" file will be:</w:t>
+      </w:r>
+    </w:p>
+    <w:p/>
+    <w:p>
       <w:r>
         <w:t>chapter3.docx</w:t>
       </w:r>
-      <w:proofErr w:type="spellEnd"/>
-    </w:p>
-    <w:p>
-      <w:proofErr w:type="spellStart"/>
+    </w:p>
+    <w:p>
       <w:r>
         <w:t>chapter4.docx</w:t>
       </w:r>
-      <w:proofErr w:type="spellEnd"/>
-    </w:p>
-    <w:p/>
-    <w:p>
-      <w:r>
-        <w:t>The next time you create generate a preview of your book, our book generators will only use the "</w:t>
-      </w:r>
-      <w:proofErr w:type="spellStart"/>
-      <w:r>
-        <w:t>chapter3.docx</w:t>
-      </w:r>
-      <w:proofErr w:type="spellEnd"/>
-      <w:r>
-        <w:t>" and the "</w:t>
-      </w:r>
-      <w:proofErr w:type="spellStart"/>
-      <w:r>
-        <w:t>chapter4.docx</w:t>
-      </w:r>
-      <w:proofErr w:type="spellEnd"/>
-      <w:r>
-        <w:t>" files, because they are the only files listed in the "</w:t>
-      </w:r>
-      <w:proofErr w:type="spellStart"/>
-      <w:r>
-        <w:t>Book.txt</w:t>
-      </w:r>
-      <w:proofErr w:type="spellEnd"/>
-      <w:r>
-        <w:t>" file. Our book generators will ignore any files in your "manuscript" folder that are not listed in the "</w:t>
-      </w:r>
-      <w:proofErr w:type="spellStart"/>
-      <w:r>
-        <w:t>Book.txt</w:t>
-      </w:r>
-      <w:proofErr w:type="spellEnd"/>
-      <w:r>
-        <w:t>" file, even if those other files are still in the "manuscript" folder.</w:t>
+    </w:p>
+    <w:p/>
+    <w:p>
+      <w:r>
+        <w:t>The next time you create generate a preview of your book, our book generators will only use the "chapter3.docx" and the "chapter4.docx" files, because they are the only files listed in the "Book.txt" file. Our book generators will ignore any files in your "manuscript" folder that are not listed in the "Book.txt" file, even if those other files are still in the "manuscript" folder.</w:t>
       </w:r>
     </w:p>
     <w:p/>
@@ -650,47 +551,18 @@
     </w:p>
     <w:p>
       <w:r>
-        <w:t>3. Clicking the link to the [</w:t>
-      </w:r>
-      <w:proofErr w:type="spellStart"/>
-      <w:r>
-        <w:t>Markua</w:t>
-      </w:r>
-      <w:proofErr w:type="spellEnd"/>
-      <w:r>
-        <w:t xml:space="preserve"> </w:t>
-      </w:r>
-      <w:proofErr w:type="gramStart"/>
-      <w:r>
-        <w:t>manual](</w:t>
-      </w:r>
-      <w:proofErr w:type="gramEnd"/>
-      <w:r>
-        <w:t>https://leanpub.com/</w:t>
-      </w:r>
-      <w:proofErr w:type="spellStart"/>
-      <w:r>
-        <w:t>markua</w:t>
-      </w:r>
-      <w:proofErr w:type="spellEnd"/>
-      <w:r>
-        <w:t xml:space="preserve">/read) on the Getting Help page. The </w:t>
-      </w:r>
-      <w:proofErr w:type="spellStart"/>
-      <w:r>
-        <w:t>Markua</w:t>
-      </w:r>
-      <w:proofErr w:type="spellEnd"/>
-      <w:r>
-        <w:t xml:space="preserve"> manual contains everything you need to know about writing in Markdown on Leanpub. (Our dialect of Markdown is called </w:t>
-      </w:r>
-      <w:proofErr w:type="spellStart"/>
-      <w:r>
-        <w:t>Markua</w:t>
-      </w:r>
-      <w:proofErr w:type="spellEnd"/>
-      <w:r>
-        <w:t>.)</w:t>
+        <w:t xml:space="preserve">3. Clicking the link to the </w:t>
+      </w:r>
+      <w:hyperlink r:id="rId10" w:history="1">
+        <w:r>
+          <w:rPr>
+            <w:rStyle w:val="Hyperlink"/>
+          </w:rPr>
+          <w:t>Markua manual</w:t>
+        </w:r>
+      </w:hyperlink>
+      <w:r>
+        <w:t xml:space="preserve"> on the Getting Help page. The Markua manual contains everything you need to know about writing in Markdown on Leanpub. (Our dialect of Markdown is called Markua.)</w:t>
       </w:r>
     </w:p>
     <w:sectPr>

</xml_diff>